<commit_message>
add 2 and 3 stage of course work
</commit_message>
<xml_diff>
--- a/Курсовая/ИСБД КР.docx
+++ b/Курсовая/ИСБД КР.docx
@@ -490,22 +490,9 @@
     </w:p>
     <w:p>
       <w:pPr>
-        <w:spacing w:before="240" w:after="240" w:line="240" w:lineRule="auto"/>
-        <w:jc w:val="center"/>
-        <w:rPr>
-          <w:rFonts w:ascii="Times New Roman" w:eastAsia="Times New Roman" w:hAnsi="Times New Roman" w:cs="Times New Roman"/>
-          <w:b/>
-          <w:sz w:val="32"/>
-          <w:szCs w:val="32"/>
-        </w:rPr>
-      </w:pPr>
-      <w:r>
-        <w:rPr>
-          <w:rFonts w:ascii="Times New Roman" w:eastAsia="Times New Roman" w:hAnsi="Times New Roman" w:cs="Times New Roman"/>
-          <w:b/>
-          <w:sz w:val="32"/>
-          <w:szCs w:val="32"/>
-        </w:rPr>
+        <w:pStyle w:val="1"/>
+      </w:pPr>
+      <w:r>
         <w:lastRenderedPageBreak/>
         <w:t>Этап №1: Описание предметной области</w:t>
       </w:r>
@@ -717,7 +704,7 @@
           <w:szCs w:val="28"/>
           <w:lang w:val="ru-RU"/>
         </w:rPr>
-        <w:t xml:space="preserve"> или же ввести номер тех паспорта в соответствующее поле.</w:t>
+        <w:t>.</w:t>
       </w:r>
     </w:p>
     <w:p>
@@ -756,44 +743,7 @@
           <w:lang w:val="ru-RU"/>
         </w:rPr>
         <w:br/>
-        <w:t xml:space="preserve">- поиск фотографий авто по гос. номеру </w:t>
-      </w:r>
-      <w:r>
-        <w:rPr>
-          <w:rFonts w:ascii="Times New Roman" w:eastAsia="Times New Roman" w:hAnsi="Times New Roman" w:cs="Times New Roman"/>
-          <w:sz w:val="28"/>
-          <w:szCs w:val="28"/>
-          <w:lang w:val="ru-RU"/>
-        </w:rPr>
-        <w:t>/</w:t>
-      </w:r>
-      <w:r>
-        <w:rPr>
-          <w:rFonts w:ascii="Times New Roman" w:eastAsia="Times New Roman" w:hAnsi="Times New Roman" w:cs="Times New Roman"/>
-          <w:sz w:val="28"/>
-          <w:szCs w:val="28"/>
-          <w:lang w:val="ru-RU"/>
-        </w:rPr>
-        <w:t xml:space="preserve"> тех. паспорту</w:t>
-      </w:r>
-    </w:p>
-    <w:p>
-      <w:pPr>
-        <w:rPr>
-          <w:rFonts w:ascii="Times New Roman" w:eastAsia="Times New Roman" w:hAnsi="Times New Roman" w:cs="Times New Roman"/>
-          <w:sz w:val="28"/>
-          <w:szCs w:val="28"/>
-          <w:lang w:val="ru-RU"/>
-        </w:rPr>
-      </w:pPr>
-      <w:r>
-        <w:rPr>
-          <w:rFonts w:ascii="Times New Roman" w:eastAsia="Times New Roman" w:hAnsi="Times New Roman" w:cs="Times New Roman"/>
-          <w:sz w:val="28"/>
-          <w:szCs w:val="28"/>
-          <w:lang w:val="ru-RU"/>
-        </w:rPr>
-        <w:t xml:space="preserve">- получение истории владения и эксплуатации авто из ГИБДД </w:t>
+        <w:t>- поиск фотографий авто по гос. номеру</w:t>
       </w:r>
     </w:p>
     <w:p>
@@ -861,182 +811,653 @@
           <w:lang w:val="ru-RU"/>
         </w:rPr>
       </w:pPr>
-    </w:p>
-    <w:p>
-      <w:pPr>
-        <w:rPr>
-          <w:rFonts w:ascii="Times New Roman" w:eastAsia="Times New Roman" w:hAnsi="Times New Roman" w:cs="Times New Roman"/>
-          <w:sz w:val="28"/>
-          <w:szCs w:val="28"/>
-          <w:lang w:val="ru-RU"/>
-        </w:rPr>
-      </w:pPr>
-    </w:p>
-    <w:p>
-      <w:pPr>
-        <w:rPr>
-          <w:rFonts w:ascii="Times New Roman" w:eastAsia="Times New Roman" w:hAnsi="Times New Roman" w:cs="Times New Roman"/>
-          <w:sz w:val="28"/>
-          <w:szCs w:val="28"/>
-          <w:lang w:val="ru-RU"/>
-        </w:rPr>
-      </w:pPr>
-    </w:p>
-    <w:p>
-      <w:pPr>
-        <w:spacing w:before="240" w:after="240" w:line="240" w:lineRule="auto"/>
+      <w:r>
+        <w:rPr>
+          <w:rFonts w:ascii="Times New Roman" w:eastAsia="Times New Roman" w:hAnsi="Times New Roman" w:cs="Times New Roman"/>
+          <w:sz w:val="28"/>
+          <w:szCs w:val="28"/>
+          <w:lang w:val="ru-RU"/>
+        </w:rPr>
+        <w:t>- получения данных об а</w:t>
+      </w:r>
+      <w:r>
+        <w:rPr>
+          <w:rFonts w:ascii="Times New Roman" w:eastAsia="Times New Roman" w:hAnsi="Times New Roman" w:cs="Times New Roman"/>
+          <w:sz w:val="28"/>
+          <w:szCs w:val="28"/>
+          <w:lang w:val="ru-RU"/>
+        </w:rPr>
+        <w:t>вто</w:t>
+      </w:r>
+    </w:p>
+    <w:p>
+      <w:pPr>
+        <w:rPr>
+          <w:rFonts w:ascii="Times New Roman" w:eastAsia="Times New Roman" w:hAnsi="Times New Roman" w:cs="Times New Roman"/>
+          <w:sz w:val="28"/>
+          <w:szCs w:val="28"/>
+          <w:lang w:val="ru-RU"/>
+        </w:rPr>
+      </w:pPr>
+      <w:r>
+        <w:rPr>
+          <w:rFonts w:ascii="Times New Roman" w:eastAsia="Times New Roman" w:hAnsi="Times New Roman" w:cs="Times New Roman"/>
+          <w:sz w:val="28"/>
+          <w:szCs w:val="28"/>
+          <w:lang w:val="ru-RU"/>
+        </w:rPr>
+        <w:br w:type="page"/>
+      </w:r>
+    </w:p>
+    <w:p>
+      <w:pPr>
+        <w:pStyle w:val="1"/>
+        <w:rPr>
+          <w:lang w:val="ru-RU"/>
+        </w:rPr>
+      </w:pPr>
+      <w:r>
+        <w:lastRenderedPageBreak/>
+        <w:t>Этап №</w:t>
+      </w:r>
+      <w:r>
+        <w:rPr>
+          <w:lang w:val="ru-RU"/>
+        </w:rPr>
+        <w:t>2</w:t>
+      </w:r>
+      <w:r>
+        <w:t xml:space="preserve">: </w:t>
+      </w:r>
+      <w:r>
+        <w:rPr>
+          <w:lang w:val="en-US"/>
+        </w:rPr>
+        <w:t>ER-</w:t>
+      </w:r>
+      <w:r>
+        <w:rPr>
+          <w:lang w:val="ru-RU"/>
+        </w:rPr>
+        <w:t>модель</w:t>
+      </w:r>
+    </w:p>
+    <w:p>
+      <w:pPr>
+        <w:pStyle w:val="2"/>
+      </w:pPr>
+      <w:r>
+        <w:t>Инфологическая модель</w:t>
+      </w:r>
+    </w:p>
+    <w:p/>
+    <w:p>
+      <w:pPr>
+        <w:spacing w:after="160" w:line="259" w:lineRule="auto"/>
         <w:jc w:val="center"/>
-        <w:rPr>
-          <w:rFonts w:ascii="Times New Roman" w:eastAsia="Times New Roman" w:hAnsi="Times New Roman" w:cs="Times New Roman"/>
-          <w:b/>
-          <w:sz w:val="28"/>
-          <w:szCs w:val="28"/>
-        </w:rPr>
-      </w:pPr>
-    </w:p>
-    <w:p>
-      <w:pPr>
-        <w:spacing w:before="240" w:after="240" w:line="240" w:lineRule="auto"/>
-        <w:jc w:val="center"/>
-        <w:rPr>
-          <w:rFonts w:ascii="Times New Roman" w:eastAsia="Times New Roman" w:hAnsi="Times New Roman" w:cs="Times New Roman"/>
-          <w:b/>
-          <w:sz w:val="28"/>
-          <w:szCs w:val="28"/>
-        </w:rPr>
-      </w:pPr>
-    </w:p>
-    <w:p>
-      <w:pPr>
-        <w:spacing w:before="240" w:after="240" w:line="240" w:lineRule="auto"/>
-        <w:jc w:val="center"/>
-        <w:rPr>
-          <w:rFonts w:ascii="Times New Roman" w:eastAsia="Times New Roman" w:hAnsi="Times New Roman" w:cs="Times New Roman"/>
-          <w:b/>
-          <w:sz w:val="28"/>
-          <w:szCs w:val="28"/>
-        </w:rPr>
-      </w:pPr>
-    </w:p>
-    <w:p>
-      <w:pPr>
-        <w:spacing w:before="240" w:after="240" w:line="240" w:lineRule="auto"/>
-        <w:jc w:val="center"/>
-        <w:rPr>
-          <w:rFonts w:ascii="Times New Roman" w:eastAsia="Times New Roman" w:hAnsi="Times New Roman" w:cs="Times New Roman"/>
-          <w:b/>
-          <w:sz w:val="28"/>
-          <w:szCs w:val="28"/>
-        </w:rPr>
-      </w:pPr>
-    </w:p>
-    <w:p>
-      <w:pPr>
-        <w:rPr>
-          <w:rFonts w:ascii="Times New Roman" w:eastAsia="Times New Roman" w:hAnsi="Times New Roman" w:cs="Times New Roman"/>
-          <w:b/>
-          <w:sz w:val="28"/>
-          <w:szCs w:val="28"/>
-        </w:rPr>
-      </w:pPr>
-    </w:p>
-    <w:p>
-      <w:pPr>
+      </w:pPr>
+      <w:r>
+        <w:rPr>
+          <w:noProof/>
+        </w:rPr>
+        <w:drawing>
+          <wp:inline distT="0" distB="0" distL="0" distR="0" wp14:anchorId="539EDEB2" wp14:editId="1D42B452">
+            <wp:extent cx="4809507" cy="3869114"/>
+            <wp:effectExtent l="0" t="0" r="0" b="0"/>
+            <wp:docPr id="1" name="Рисунок 1"/>
+            <wp:cNvGraphicFramePr>
+              <a:graphicFrameLocks xmlns:a="http://schemas.openxmlformats.org/drawingml/2006/main" noChangeAspect="1"/>
+            </wp:cNvGraphicFramePr>
+            <a:graphic xmlns:a="http://schemas.openxmlformats.org/drawingml/2006/main">
+              <a:graphicData uri="http://schemas.openxmlformats.org/drawingml/2006/picture">
+                <pic:pic xmlns:pic="http://schemas.openxmlformats.org/drawingml/2006/picture">
+                  <pic:nvPicPr>
+                    <pic:cNvPr id="0" name="Picture 1"/>
+                    <pic:cNvPicPr>
+                      <a:picLocks noChangeAspect="1" noChangeArrowheads="1"/>
+                    </pic:cNvPicPr>
+                  </pic:nvPicPr>
+                  <pic:blipFill>
+                    <a:blip r:embed="rId6">
+                      <a:extLst>
+                        <a:ext uri="{28A0092B-C50C-407E-A947-70E740481C1C}">
+                          <a14:useLocalDpi xmlns:a14="http://schemas.microsoft.com/office/drawing/2010/main" val="0"/>
+                        </a:ext>
+                      </a:extLst>
+                    </a:blip>
+                    <a:srcRect/>
+                    <a:stretch>
+                      <a:fillRect/>
+                    </a:stretch>
+                  </pic:blipFill>
+                  <pic:spPr bwMode="auto">
+                    <a:xfrm>
+                      <a:off x="0" y="0"/>
+                      <a:ext cx="4830591" cy="3886075"/>
+                    </a:xfrm>
+                    <a:prstGeom prst="rect">
+                      <a:avLst/>
+                    </a:prstGeom>
+                    <a:noFill/>
+                    <a:ln>
+                      <a:noFill/>
+                    </a:ln>
+                  </pic:spPr>
+                </pic:pic>
+              </a:graphicData>
+            </a:graphic>
+          </wp:inline>
+        </w:drawing>
+      </w:r>
+    </w:p>
+    <w:p>
+      <w:pPr>
+        <w:pStyle w:val="2"/>
+        <w:rPr>
+          <w:rFonts w:ascii="Times New Roman" w:eastAsia="Times New Roman" w:hAnsi="Times New Roman" w:cs="Times New Roman"/>
+          <w:szCs w:val="28"/>
+          <w:lang w:val="ru-RU"/>
+        </w:rPr>
+      </w:pPr>
+      <w:r>
+        <w:t>Даталогическая модель</w:t>
+      </w:r>
+    </w:p>
+    <w:p>
+      <w:pPr>
+        <w:rPr>
+          <w:rFonts w:ascii="Times New Roman" w:eastAsia="Times New Roman" w:hAnsi="Times New Roman" w:cs="Times New Roman"/>
+          <w:sz w:val="28"/>
+          <w:szCs w:val="28"/>
+          <w:lang w:val="ru-RU"/>
+        </w:rPr>
+      </w:pPr>
+      <w:r>
+        <w:rPr>
+          <w:noProof/>
+        </w:rPr>
+        <w:drawing>
+          <wp:inline distT="0" distB="0" distL="0" distR="0" wp14:anchorId="51E8996B" wp14:editId="2B53E699">
+            <wp:extent cx="5733415" cy="2990850"/>
+            <wp:effectExtent l="0" t="0" r="635" b="0"/>
+            <wp:docPr id="2" name="Рисунок 2"/>
+            <wp:cNvGraphicFramePr>
+              <a:graphicFrameLocks xmlns:a="http://schemas.openxmlformats.org/drawingml/2006/main" noChangeAspect="1"/>
+            </wp:cNvGraphicFramePr>
+            <a:graphic xmlns:a="http://schemas.openxmlformats.org/drawingml/2006/main">
+              <a:graphicData uri="http://schemas.openxmlformats.org/drawingml/2006/picture">
+                <pic:pic xmlns:pic="http://schemas.openxmlformats.org/drawingml/2006/picture">
+                  <pic:nvPicPr>
+                    <pic:cNvPr id="0" name="Picture 2"/>
+                    <pic:cNvPicPr>
+                      <a:picLocks noChangeAspect="1" noChangeArrowheads="1"/>
+                    </pic:cNvPicPr>
+                  </pic:nvPicPr>
+                  <pic:blipFill>
+                    <a:blip r:embed="rId7">
+                      <a:extLst>
+                        <a:ext uri="{28A0092B-C50C-407E-A947-70E740481C1C}">
+                          <a14:useLocalDpi xmlns:a14="http://schemas.microsoft.com/office/drawing/2010/main" val="0"/>
+                        </a:ext>
+                      </a:extLst>
+                    </a:blip>
+                    <a:srcRect/>
+                    <a:stretch>
+                      <a:fillRect/>
+                    </a:stretch>
+                  </pic:blipFill>
+                  <pic:spPr bwMode="auto">
+                    <a:xfrm>
+                      <a:off x="0" y="0"/>
+                      <a:ext cx="5733415" cy="2990850"/>
+                    </a:xfrm>
+                    <a:prstGeom prst="rect">
+                      <a:avLst/>
+                    </a:prstGeom>
+                    <a:noFill/>
+                    <a:ln>
+                      <a:noFill/>
+                    </a:ln>
+                  </pic:spPr>
+                </pic:pic>
+              </a:graphicData>
+            </a:graphic>
+          </wp:inline>
+        </w:drawing>
+      </w:r>
+    </w:p>
+    <w:p>
+      <w:pPr>
+        <w:pStyle w:val="1"/>
+        <w:rPr>
+          <w:lang w:val="ru-RU"/>
+        </w:rPr>
+      </w:pPr>
+      <w:r>
+        <w:lastRenderedPageBreak/>
+        <w:t>Этап №</w:t>
+      </w:r>
+      <w:r>
+        <w:rPr>
+          <w:lang w:val="en-US"/>
+        </w:rPr>
+        <w:t>3</w:t>
+      </w:r>
+      <w:r>
+        <w:t xml:space="preserve">: </w:t>
+      </w:r>
+      <w:r>
+        <w:rPr>
+          <w:lang w:val="en-US"/>
+        </w:rPr>
+        <w:t>SQL</w:t>
+      </w:r>
+    </w:p>
+    <w:p>
+      <w:pPr>
+        <w:numPr>
+          <w:ilvl w:val="0"/>
+          <w:numId w:val="4"/>
+        </w:numPr>
+        <w:rPr>
+          <w:rFonts w:ascii="Times New Roman" w:eastAsia="Times New Roman" w:hAnsi="Times New Roman" w:cs="Times New Roman"/>
+          <w:sz w:val="28"/>
+          <w:szCs w:val="28"/>
+        </w:rPr>
+      </w:pPr>
+      <w:r>
+        <w:rPr>
+          <w:rFonts w:ascii="Times New Roman" w:eastAsia="Times New Roman" w:hAnsi="Times New Roman" w:cs="Times New Roman"/>
+          <w:sz w:val="28"/>
+          <w:szCs w:val="28"/>
+        </w:rPr>
+        <w:t>Реализованы следующие функции:</w:t>
+      </w:r>
+    </w:p>
+    <w:p>
+      <w:pPr>
+        <w:ind w:left="720"/>
+        <w:rPr>
+          <w:rFonts w:ascii="Times New Roman" w:eastAsia="Times New Roman" w:hAnsi="Times New Roman" w:cs="Times New Roman"/>
+          <w:sz w:val="28"/>
+          <w:szCs w:val="28"/>
+          <w:lang w:val="ru-RU"/>
+        </w:rPr>
+      </w:pPr>
+      <w:r>
+        <w:rPr>
+          <w:rFonts w:ascii="Times New Roman" w:eastAsia="Times New Roman" w:hAnsi="Times New Roman" w:cs="Times New Roman"/>
+          <w:sz w:val="28"/>
+          <w:szCs w:val="28"/>
+          <w:lang w:val="ru-RU"/>
+        </w:rPr>
+        <w:t xml:space="preserve">- получения всех ссылок по </w:t>
+      </w:r>
+      <w:r>
+        <w:rPr>
+          <w:rFonts w:ascii="Times New Roman" w:eastAsia="Times New Roman" w:hAnsi="Times New Roman" w:cs="Times New Roman"/>
+          <w:sz w:val="28"/>
+          <w:szCs w:val="28"/>
+          <w:lang w:val="en-US"/>
+        </w:rPr>
+        <w:t>car</w:t>
+      </w:r>
+      <w:r>
+        <w:rPr>
+          <w:rFonts w:ascii="Times New Roman" w:eastAsia="Times New Roman" w:hAnsi="Times New Roman" w:cs="Times New Roman"/>
+          <w:sz w:val="28"/>
+          <w:szCs w:val="28"/>
+          <w:lang w:val="ru-RU"/>
+        </w:rPr>
+        <w:t>_</w:t>
+      </w:r>
+      <w:r>
+        <w:rPr>
+          <w:rFonts w:ascii="Times New Roman" w:eastAsia="Times New Roman" w:hAnsi="Times New Roman" w:cs="Times New Roman"/>
+          <w:sz w:val="28"/>
+          <w:szCs w:val="28"/>
+          <w:lang w:val="en-US"/>
+        </w:rPr>
+        <w:t>num</w:t>
+      </w:r>
+    </w:p>
+    <w:p>
+      <w:pPr>
+        <w:ind w:left="720"/>
+        <w:rPr>
+          <w:rFonts w:ascii="Times New Roman" w:eastAsia="Times New Roman" w:hAnsi="Times New Roman" w:cs="Times New Roman"/>
+          <w:sz w:val="28"/>
+          <w:szCs w:val="28"/>
+          <w:lang w:val="ru-RU"/>
+        </w:rPr>
+      </w:pPr>
+      <w:r>
+        <w:rPr>
+          <w:rFonts w:ascii="Times New Roman" w:eastAsia="Times New Roman" w:hAnsi="Times New Roman" w:cs="Times New Roman"/>
+          <w:sz w:val="28"/>
+          <w:szCs w:val="28"/>
+          <w:lang w:val="ru-RU"/>
+        </w:rPr>
+        <w:t xml:space="preserve">- </w:t>
+      </w:r>
+      <w:r>
+        <w:rPr>
+          <w:rFonts w:ascii="Times New Roman" w:eastAsia="Times New Roman" w:hAnsi="Times New Roman" w:cs="Times New Roman"/>
+          <w:sz w:val="28"/>
+          <w:szCs w:val="28"/>
+          <w:lang w:val="ru-RU"/>
+        </w:rPr>
+        <w:t xml:space="preserve">получения </w:t>
+      </w:r>
+      <w:r>
+        <w:rPr>
+          <w:rFonts w:ascii="Times New Roman" w:eastAsia="Times New Roman" w:hAnsi="Times New Roman" w:cs="Times New Roman"/>
+          <w:sz w:val="28"/>
+          <w:szCs w:val="28"/>
+          <w:lang w:val="ru-RU"/>
+        </w:rPr>
+        <w:t xml:space="preserve">всех аварий </w:t>
+      </w:r>
+      <w:r>
+        <w:rPr>
+          <w:rFonts w:ascii="Times New Roman" w:eastAsia="Times New Roman" w:hAnsi="Times New Roman" w:cs="Times New Roman"/>
+          <w:sz w:val="28"/>
+          <w:szCs w:val="28"/>
+          <w:lang w:val="ru-RU"/>
+        </w:rPr>
+        <w:t xml:space="preserve">по </w:t>
+      </w:r>
+      <w:r>
+        <w:rPr>
+          <w:rFonts w:ascii="Times New Roman" w:eastAsia="Times New Roman" w:hAnsi="Times New Roman" w:cs="Times New Roman"/>
+          <w:sz w:val="28"/>
+          <w:szCs w:val="28"/>
+          <w:lang w:val="en-US"/>
+        </w:rPr>
+        <w:t>car</w:t>
+      </w:r>
+      <w:r>
+        <w:rPr>
+          <w:rFonts w:ascii="Times New Roman" w:eastAsia="Times New Roman" w:hAnsi="Times New Roman" w:cs="Times New Roman"/>
+          <w:sz w:val="28"/>
+          <w:szCs w:val="28"/>
+          <w:lang w:val="ru-RU"/>
+        </w:rPr>
+        <w:t>_</w:t>
+      </w:r>
+      <w:r>
+        <w:rPr>
+          <w:rFonts w:ascii="Times New Roman" w:eastAsia="Times New Roman" w:hAnsi="Times New Roman" w:cs="Times New Roman"/>
+          <w:sz w:val="28"/>
+          <w:szCs w:val="28"/>
+          <w:lang w:val="en-US"/>
+        </w:rPr>
+        <w:t>num</w:t>
+      </w:r>
+    </w:p>
+    <w:p>
+      <w:pPr>
+        <w:numPr>
+          <w:ilvl w:val="0"/>
+          <w:numId w:val="4"/>
+        </w:numPr>
+        <w:rPr>
+          <w:rFonts w:ascii="Times New Roman" w:eastAsia="Times New Roman" w:hAnsi="Times New Roman" w:cs="Times New Roman"/>
+          <w:sz w:val="28"/>
+          <w:szCs w:val="28"/>
+        </w:rPr>
+      </w:pPr>
+      <w:r>
+        <w:rPr>
+          <w:rFonts w:ascii="Times New Roman" w:eastAsia="Times New Roman" w:hAnsi="Times New Roman" w:cs="Times New Roman"/>
+          <w:sz w:val="28"/>
+          <w:szCs w:val="28"/>
+        </w:rPr>
+        <w:t>Выявлены наиболее частые операции к базе данных, которые могут быть оптимизированы путем создания индексов:</w:t>
+      </w:r>
+    </w:p>
+    <w:p>
+      <w:pPr>
+        <w:numPr>
+          <w:ilvl w:val="1"/>
+          <w:numId w:val="4"/>
+        </w:numPr>
+        <w:rPr>
+          <w:rFonts w:ascii="Times New Roman" w:eastAsia="Times New Roman" w:hAnsi="Times New Roman" w:cs="Times New Roman"/>
+          <w:sz w:val="28"/>
+          <w:szCs w:val="28"/>
+        </w:rPr>
+      </w:pPr>
+      <w:r>
+        <w:rPr>
+          <w:rFonts w:ascii="Times New Roman" w:eastAsia="Times New Roman" w:hAnsi="Times New Roman" w:cs="Times New Roman"/>
+          <w:sz w:val="28"/>
+          <w:szCs w:val="28"/>
+          <w:lang w:val="ru-RU"/>
+        </w:rPr>
+        <w:t>Вход в систему</w:t>
+      </w:r>
+    </w:p>
+    <w:p>
+      <w:pPr>
+        <w:numPr>
+          <w:ilvl w:val="1"/>
+          <w:numId w:val="4"/>
+        </w:numPr>
+        <w:rPr>
+          <w:rFonts w:ascii="Times New Roman" w:eastAsia="Times New Roman" w:hAnsi="Times New Roman" w:cs="Times New Roman"/>
+          <w:sz w:val="28"/>
+          <w:szCs w:val="28"/>
+        </w:rPr>
+      </w:pPr>
+      <w:r>
+        <w:rPr>
+          <w:rFonts w:ascii="Times New Roman" w:eastAsia="Times New Roman" w:hAnsi="Times New Roman" w:cs="Times New Roman"/>
+          <w:sz w:val="28"/>
+          <w:szCs w:val="28"/>
+          <w:lang w:val="ru-RU"/>
+        </w:rPr>
+        <w:t>Поиск номера авто</w:t>
+      </w:r>
+      <w:r>
+        <w:rPr>
+          <w:rFonts w:ascii="Times New Roman" w:eastAsia="Times New Roman" w:hAnsi="Times New Roman" w:cs="Times New Roman"/>
+          <w:sz w:val="28"/>
+          <w:szCs w:val="28"/>
+        </w:rPr>
+        <w:t>.</w:t>
+      </w:r>
+    </w:p>
+    <w:p>
+      <w:pPr>
+        <w:rPr>
+          <w:rFonts w:ascii="Times New Roman" w:eastAsia="Times New Roman" w:hAnsi="Times New Roman" w:cs="Times New Roman"/>
+          <w:sz w:val="28"/>
+          <w:szCs w:val="28"/>
+        </w:rPr>
+      </w:pPr>
+      <w:r>
+        <w:rPr>
+          <w:rFonts w:ascii="Times New Roman" w:eastAsia="Times New Roman" w:hAnsi="Times New Roman" w:cs="Times New Roman"/>
+          <w:sz w:val="28"/>
+          <w:szCs w:val="28"/>
+        </w:rPr>
+        <w:tab/>
+        <w:t>Разработаны индексы для данных операций.</w:t>
+      </w:r>
+    </w:p>
+    <w:p>
+      <w:pPr>
+        <w:numPr>
+          <w:ilvl w:val="0"/>
+          <w:numId w:val="4"/>
+        </w:numPr>
+        <w:rPr>
+          <w:rFonts w:ascii="Times New Roman" w:eastAsia="Times New Roman" w:hAnsi="Times New Roman" w:cs="Times New Roman"/>
+          <w:sz w:val="28"/>
+          <w:szCs w:val="28"/>
+        </w:rPr>
+      </w:pPr>
+      <w:r>
+        <w:rPr>
+          <w:rFonts w:ascii="Times New Roman" w:eastAsia="Times New Roman" w:hAnsi="Times New Roman" w:cs="Times New Roman"/>
+          <w:sz w:val="28"/>
+          <w:szCs w:val="28"/>
+        </w:rPr>
+        <w:t>Разработаны скрипты для выполнения операций над данными:</w:t>
+      </w:r>
+    </w:p>
+    <w:p>
+      <w:pPr>
+        <w:numPr>
+          <w:ilvl w:val="1"/>
+          <w:numId w:val="4"/>
+        </w:numPr>
+        <w:rPr>
+          <w:rFonts w:ascii="Times New Roman" w:eastAsia="Times New Roman" w:hAnsi="Times New Roman" w:cs="Times New Roman"/>
+          <w:sz w:val="28"/>
+          <w:szCs w:val="28"/>
+        </w:rPr>
+      </w:pPr>
+      <w:r>
+        <w:rPr>
+          <w:rFonts w:ascii="Times New Roman" w:eastAsia="Times New Roman" w:hAnsi="Times New Roman" w:cs="Times New Roman"/>
+          <w:sz w:val="28"/>
+          <w:szCs w:val="28"/>
+        </w:rPr>
+        <w:t>Создание объектов.</w:t>
+      </w:r>
+    </w:p>
+    <w:p>
+      <w:pPr>
+        <w:numPr>
+          <w:ilvl w:val="1"/>
+          <w:numId w:val="4"/>
+        </w:numPr>
+        <w:rPr>
+          <w:rFonts w:ascii="Times New Roman" w:eastAsia="Times New Roman" w:hAnsi="Times New Roman" w:cs="Times New Roman"/>
+          <w:sz w:val="28"/>
+          <w:szCs w:val="28"/>
+        </w:rPr>
+      </w:pPr>
+      <w:r>
+        <w:rPr>
+          <w:rFonts w:ascii="Times New Roman" w:eastAsia="Times New Roman" w:hAnsi="Times New Roman" w:cs="Times New Roman"/>
+          <w:sz w:val="28"/>
+          <w:szCs w:val="28"/>
+        </w:rPr>
+        <w:t>Создание индексов.</w:t>
+      </w:r>
+    </w:p>
+    <w:p>
+      <w:pPr>
+        <w:numPr>
+          <w:ilvl w:val="1"/>
+          <w:numId w:val="4"/>
+        </w:numPr>
+        <w:rPr>
+          <w:rFonts w:ascii="Times New Roman" w:eastAsia="Times New Roman" w:hAnsi="Times New Roman" w:cs="Times New Roman"/>
+          <w:sz w:val="28"/>
+          <w:szCs w:val="28"/>
+        </w:rPr>
+      </w:pPr>
+      <w:r>
+        <w:rPr>
+          <w:rFonts w:ascii="Times New Roman" w:eastAsia="Times New Roman" w:hAnsi="Times New Roman" w:cs="Times New Roman"/>
+          <w:sz w:val="28"/>
+          <w:szCs w:val="28"/>
+        </w:rPr>
+        <w:t xml:space="preserve">Создание </w:t>
+      </w:r>
+      <w:r>
+        <w:rPr>
+          <w:rFonts w:ascii="Times New Roman" w:eastAsia="Times New Roman" w:hAnsi="Times New Roman" w:cs="Times New Roman"/>
+          <w:sz w:val="28"/>
+          <w:szCs w:val="28"/>
+          <w:lang w:val="ru-RU"/>
+        </w:rPr>
+        <w:t>функций</w:t>
+      </w:r>
+      <w:r>
+        <w:rPr>
+          <w:rFonts w:ascii="Times New Roman" w:eastAsia="Times New Roman" w:hAnsi="Times New Roman" w:cs="Times New Roman"/>
+          <w:sz w:val="28"/>
+          <w:szCs w:val="28"/>
+        </w:rPr>
+        <w:t>.</w:t>
+      </w:r>
+    </w:p>
+    <w:p>
+      <w:pPr>
+        <w:numPr>
+          <w:ilvl w:val="1"/>
+          <w:numId w:val="4"/>
+        </w:numPr>
+        <w:rPr>
+          <w:rFonts w:ascii="Times New Roman" w:eastAsia="Times New Roman" w:hAnsi="Times New Roman" w:cs="Times New Roman"/>
+          <w:sz w:val="28"/>
+          <w:szCs w:val="28"/>
+        </w:rPr>
+      </w:pPr>
+      <w:r>
+        <w:rPr>
+          <w:rFonts w:ascii="Times New Roman" w:eastAsia="Times New Roman" w:hAnsi="Times New Roman" w:cs="Times New Roman"/>
+          <w:sz w:val="28"/>
+          <w:szCs w:val="28"/>
+        </w:rPr>
+        <w:t>Заполнение таблиц тестовыми данными.</w:t>
+      </w:r>
+    </w:p>
+    <w:p>
+      <w:pPr>
+        <w:numPr>
+          <w:ilvl w:val="1"/>
+          <w:numId w:val="4"/>
+        </w:numPr>
+        <w:rPr>
+          <w:rFonts w:ascii="Times New Roman" w:eastAsia="Times New Roman" w:hAnsi="Times New Roman" w:cs="Times New Roman"/>
+          <w:sz w:val="28"/>
+          <w:szCs w:val="28"/>
+        </w:rPr>
+      </w:pPr>
+      <w:r>
+        <w:rPr>
+          <w:rFonts w:ascii="Times New Roman" w:eastAsia="Times New Roman" w:hAnsi="Times New Roman" w:cs="Times New Roman"/>
+          <w:sz w:val="28"/>
+          <w:szCs w:val="28"/>
+        </w:rPr>
+        <w:t>Очистка таблиц.</w:t>
+      </w:r>
+    </w:p>
+    <w:p>
+      <w:pPr>
+        <w:numPr>
+          <w:ilvl w:val="1"/>
+          <w:numId w:val="4"/>
+        </w:numPr>
+        <w:rPr>
+          <w:rFonts w:ascii="Times New Roman" w:eastAsia="Times New Roman" w:hAnsi="Times New Roman" w:cs="Times New Roman"/>
+          <w:sz w:val="28"/>
+          <w:szCs w:val="28"/>
+        </w:rPr>
+      </w:pPr>
+      <w:r>
+        <w:rPr>
+          <w:rFonts w:ascii="Times New Roman" w:eastAsia="Times New Roman" w:hAnsi="Times New Roman" w:cs="Times New Roman"/>
+          <w:sz w:val="28"/>
+          <w:szCs w:val="28"/>
+        </w:rPr>
+        <w:t>Удаление объектов.</w:t>
+      </w:r>
+    </w:p>
+    <w:p>
+      <w:pPr>
+        <w:ind w:left="1440"/>
         <w:rPr>
           <w:rFonts w:ascii="Times New Roman" w:eastAsia="Times New Roman" w:hAnsi="Times New Roman" w:cs="Times New Roman"/>
           <w:sz w:val="24"/>
           <w:szCs w:val="24"/>
-        </w:rPr>
-      </w:pPr>
-    </w:p>
-    <w:p>
-      <w:pPr>
-        <w:rPr>
-          <w:rFonts w:ascii="Times New Roman" w:eastAsia="Times New Roman" w:hAnsi="Times New Roman" w:cs="Times New Roman"/>
-          <w:sz w:val="24"/>
-          <w:szCs w:val="24"/>
-        </w:rPr>
-      </w:pPr>
-    </w:p>
-    <w:p>
-      <w:pPr>
-        <w:rPr>
-          <w:rFonts w:ascii="Times New Roman" w:eastAsia="Times New Roman" w:hAnsi="Times New Roman" w:cs="Times New Roman"/>
-          <w:sz w:val="24"/>
-          <w:szCs w:val="24"/>
-        </w:rPr>
-      </w:pPr>
-    </w:p>
-    <w:p>
-      <w:pPr>
-        <w:rPr>
-          <w:rFonts w:ascii="Times New Roman" w:eastAsia="Times New Roman" w:hAnsi="Times New Roman" w:cs="Times New Roman"/>
-          <w:sz w:val="24"/>
-          <w:szCs w:val="24"/>
-        </w:rPr>
-      </w:pPr>
-    </w:p>
-    <w:p>
-      <w:pPr>
-        <w:rPr>
-          <w:rFonts w:ascii="Times New Roman" w:eastAsia="Times New Roman" w:hAnsi="Times New Roman" w:cs="Times New Roman"/>
-          <w:sz w:val="24"/>
-          <w:szCs w:val="24"/>
-        </w:rPr>
-      </w:pPr>
-    </w:p>
-    <w:p>
-      <w:pPr>
-        <w:rPr>
-          <w:rFonts w:ascii="Times New Roman" w:eastAsia="Times New Roman" w:hAnsi="Times New Roman" w:cs="Times New Roman"/>
-          <w:sz w:val="24"/>
-          <w:szCs w:val="24"/>
-        </w:rPr>
-      </w:pPr>
-    </w:p>
-    <w:p>
-      <w:pPr>
-        <w:rPr>
-          <w:rFonts w:ascii="Times New Roman" w:eastAsia="Times New Roman" w:hAnsi="Times New Roman" w:cs="Times New Roman"/>
-          <w:sz w:val="24"/>
-          <w:szCs w:val="24"/>
-        </w:rPr>
-      </w:pPr>
-    </w:p>
-    <w:p>
-      <w:pPr>
-        <w:rPr>
-          <w:rFonts w:ascii="Times New Roman" w:eastAsia="Times New Roman" w:hAnsi="Times New Roman" w:cs="Times New Roman"/>
-          <w:sz w:val="24"/>
-          <w:szCs w:val="24"/>
-        </w:rPr>
-      </w:pPr>
-    </w:p>
-    <w:p>
-      <w:pPr>
-        <w:rPr>
-          <w:rFonts w:ascii="Times New Roman" w:eastAsia="Times New Roman" w:hAnsi="Times New Roman" w:cs="Times New Roman"/>
-          <w:sz w:val="24"/>
-          <w:szCs w:val="24"/>
-        </w:rPr>
-      </w:pPr>
-    </w:p>
-    <w:p>
-      <w:pPr>
-        <w:rPr>
-          <w:rFonts w:ascii="Times New Roman" w:eastAsia="Times New Roman" w:hAnsi="Times New Roman" w:cs="Times New Roman"/>
-          <w:sz w:val="24"/>
-          <w:szCs w:val="24"/>
-        </w:rPr>
-      </w:pPr>
-    </w:p>
-    <w:p>
-      <w:pPr>
-        <w:ind w:left="1440"/>
-        <w:rPr>
-          <w:rFonts w:ascii="Times New Roman" w:eastAsia="Times New Roman" w:hAnsi="Times New Roman" w:cs="Times New Roman"/>
-          <w:sz w:val="24"/>
-          <w:szCs w:val="24"/>
+          <w:lang w:val="ru-RU"/>
         </w:rPr>
       </w:pPr>
     </w:p>
@@ -1279,6 +1700,119 @@
     </w:lvl>
   </w:abstractNum>
   <w:abstractNum w:abstractNumId="2" w15:restartNumberingAfterBreak="0">
+    <w:nsid w:val="22542A4D"/>
+    <w:multiLevelType w:val="multilevel"/>
+    <w:tmpl w:val="08865C4C"/>
+    <w:lvl w:ilvl="0">
+      <w:start w:val="1"/>
+      <w:numFmt w:val="decimal"/>
+      <w:lvlText w:val="%1."/>
+      <w:lvlJc w:val="left"/>
+      <w:pPr>
+        <w:ind w:left="720" w:hanging="360"/>
+      </w:pPr>
+      <w:rPr>
+        <w:u w:val="none"/>
+      </w:rPr>
+    </w:lvl>
+    <w:lvl w:ilvl="1">
+      <w:start w:val="1"/>
+      <w:numFmt w:val="lowerLetter"/>
+      <w:lvlText w:val="%2."/>
+      <w:lvlJc w:val="left"/>
+      <w:pPr>
+        <w:ind w:left="1440" w:hanging="360"/>
+      </w:pPr>
+      <w:rPr>
+        <w:u w:val="none"/>
+      </w:rPr>
+    </w:lvl>
+    <w:lvl w:ilvl="2">
+      <w:start w:val="1"/>
+      <w:numFmt w:val="lowerRoman"/>
+      <w:lvlText w:val="%3."/>
+      <w:lvlJc w:val="right"/>
+      <w:pPr>
+        <w:ind w:left="2160" w:hanging="360"/>
+      </w:pPr>
+      <w:rPr>
+        <w:u w:val="none"/>
+      </w:rPr>
+    </w:lvl>
+    <w:lvl w:ilvl="3">
+      <w:start w:val="1"/>
+      <w:numFmt w:val="decimal"/>
+      <w:lvlText w:val="%4."/>
+      <w:lvlJc w:val="left"/>
+      <w:pPr>
+        <w:ind w:left="2880" w:hanging="360"/>
+      </w:pPr>
+      <w:rPr>
+        <w:u w:val="none"/>
+      </w:rPr>
+    </w:lvl>
+    <w:lvl w:ilvl="4">
+      <w:start w:val="1"/>
+      <w:numFmt w:val="lowerLetter"/>
+      <w:lvlText w:val="%5."/>
+      <w:lvlJc w:val="left"/>
+      <w:pPr>
+        <w:ind w:left="3600" w:hanging="360"/>
+      </w:pPr>
+      <w:rPr>
+        <w:u w:val="none"/>
+      </w:rPr>
+    </w:lvl>
+    <w:lvl w:ilvl="5">
+      <w:start w:val="1"/>
+      <w:numFmt w:val="lowerRoman"/>
+      <w:lvlText w:val="%6."/>
+      <w:lvlJc w:val="right"/>
+      <w:pPr>
+        <w:ind w:left="4320" w:hanging="360"/>
+      </w:pPr>
+      <w:rPr>
+        <w:u w:val="none"/>
+      </w:rPr>
+    </w:lvl>
+    <w:lvl w:ilvl="6">
+      <w:start w:val="1"/>
+      <w:numFmt w:val="decimal"/>
+      <w:lvlText w:val="%7."/>
+      <w:lvlJc w:val="left"/>
+      <w:pPr>
+        <w:ind w:left="5040" w:hanging="360"/>
+      </w:pPr>
+      <w:rPr>
+        <w:u w:val="none"/>
+      </w:rPr>
+    </w:lvl>
+    <w:lvl w:ilvl="7">
+      <w:start w:val="1"/>
+      <w:numFmt w:val="lowerLetter"/>
+      <w:lvlText w:val="%8."/>
+      <w:lvlJc w:val="left"/>
+      <w:pPr>
+        <w:ind w:left="5760" w:hanging="360"/>
+      </w:pPr>
+      <w:rPr>
+        <w:u w:val="none"/>
+      </w:rPr>
+    </w:lvl>
+    <w:lvl w:ilvl="8">
+      <w:start w:val="1"/>
+      <w:numFmt w:val="lowerRoman"/>
+      <w:lvlText w:val="%9."/>
+      <w:lvlJc w:val="right"/>
+      <w:pPr>
+        <w:ind w:left="6480" w:hanging="360"/>
+      </w:pPr>
+      <w:rPr>
+        <w:u w:val="none"/>
+      </w:rPr>
+    </w:lvl>
+  </w:abstractNum>
+  <w:abstractNum w:abstractNumId="3" w15:restartNumberingAfterBreak="0">
     <w:nsid w:val="70A52A04"/>
     <w:multiLevelType w:val="multilevel"/>
     <w:tmpl w:val="450C4540"/>
@@ -1392,13 +1926,16 @@
     </w:lvl>
   </w:abstractNum>
   <w:num w:numId="1">
-    <w:abstractNumId w:val="2"/>
+    <w:abstractNumId w:val="3"/>
   </w:num>
   <w:num w:numId="2">
     <w:abstractNumId w:val="0"/>
   </w:num>
   <w:num w:numId="3">
     <w:abstractNumId w:val="1"/>
+  </w:num>
+  <w:num w:numId="4">
+    <w:abstractNumId w:val="2"/>
   </w:num>
 </w:numbering>
 </file>
@@ -1808,14 +2345,18 @@
     <w:next w:val="a"/>
     <w:uiPriority w:val="9"/>
     <w:qFormat/>
+    <w:rsid w:val="00DC01A2"/>
     <w:pPr>
       <w:keepNext/>
       <w:keepLines/>
-      <w:spacing w:before="400" w:after="120"/>
+      <w:spacing w:before="400" w:after="120" w:line="360" w:lineRule="auto"/>
+      <w:jc w:val="center"/>
       <w:outlineLvl w:val="0"/>
     </w:pPr>
     <w:rPr>
-      <w:sz w:val="40"/>
+      <w:b/>
+      <w:color w:val="365F91" w:themeColor="accent1" w:themeShade="BF"/>
+      <w:sz w:val="32"/>
       <w:szCs w:val="40"/>
     </w:rPr>
   </w:style>
@@ -1824,17 +2365,19 @@
     <w:basedOn w:val="a"/>
     <w:next w:val="a"/>
     <w:uiPriority w:val="9"/>
-    <w:semiHidden/>
     <w:unhideWhenUsed/>
     <w:qFormat/>
+    <w:rsid w:val="00DC01A2"/>
     <w:pPr>
       <w:keepNext/>
       <w:keepLines/>
-      <w:spacing w:before="360" w:after="120"/>
+      <w:spacing w:before="360" w:after="120" w:line="360" w:lineRule="auto"/>
+      <w:jc w:val="center"/>
       <w:outlineLvl w:val="1"/>
     </w:pPr>
     <w:rPr>
-      <w:sz w:val="32"/>
+      <w:color w:val="365F91" w:themeColor="accent1" w:themeShade="BF"/>
+      <w:sz w:val="28"/>
       <w:szCs w:val="32"/>
     </w:rPr>
   </w:style>
@@ -1918,7 +2461,6 @@
   <w:style w:type="character" w:default="1" w:styleId="a0">
     <w:name w:val="Default Paragraph Font"/>
     <w:uiPriority w:val="1"/>
-    <w:semiHidden/>
     <w:unhideWhenUsed/>
   </w:style>
   <w:style w:type="table" w:default="1" w:styleId="a1">

</xml_diff>